<commit_message>
ortografía documentos Sprint 2
</commit_message>
<xml_diff>
--- a/Documentos/sprint 2.docx
+++ b/Documentos/sprint 2.docx
@@ -1,6 +1,6 @@
 
 <file path=word/document.xml><?xml version="1.0" encoding="utf-8"?>
-<w:document xmlns:wpc="http://schemas.microsoft.com/office/word/2010/wordprocessingCanvas" xmlns:cx="http://schemas.microsoft.com/office/drawing/2014/chartex" xmlns:cx1="http://schemas.microsoft.com/office/drawing/2015/9/8/chartex" xmlns:cx2="http://schemas.microsoft.com/office/drawing/2015/10/21/chartex" xmlns:cx3="http://schemas.microsoft.com/office/drawing/2016/5/9/chartex" xmlns:cx4="http://schemas.microsoft.com/office/drawing/2016/5/10/chartex" xmlns:cx5="http://schemas.microsoft.com/office/drawing/2016/5/11/chartex" xmlns:cx6="http://schemas.microsoft.com/office/drawing/2016/5/12/chartex" xmlns:cx7="http://schemas.microsoft.com/office/drawing/2016/5/13/chartex" xmlns:cx8="http://schemas.microsoft.com/office/drawing/2016/5/14/chartex" xmlns:mc="http://schemas.openxmlformats.org/markup-compatibility/2006" xmlns:aink="http://schemas.microsoft.com/office/drawing/2016/ink" xmlns:am3d="http://schemas.microsoft.com/office/drawing/2017/model3d" xmlns:o="urn:schemas-microsoft-com:office:office" xmlns:r="http://schemas.openxmlformats.org/officeDocument/2006/relationships" xmlns:m="http://schemas.openxmlformats.org/officeDocument/2006/math" xmlns:v="urn:schemas-microsoft-com:vml" xmlns:wp14="http://schemas.microsoft.com/office/word/2010/wordprocessingDrawing" xmlns:wp="http://schemas.openxmlformats.org/drawingml/2006/wordprocessingDrawing" xmlns:w10="urn:schemas-microsoft-com:office:word" xmlns:w="http://schemas.openxmlformats.org/wordprocessingml/2006/main" xmlns:w14="http://schemas.microsoft.com/office/word/2010/wordml" xmlns:w15="http://schemas.microsoft.com/office/word/2012/wordml" xmlns:w16cex="http://schemas.microsoft.com/office/word/2018/wordml/cex" xmlns:w16cid="http://schemas.microsoft.com/office/word/2016/wordml/cid" xmlns:w16="http://schemas.microsoft.com/office/word/2018/wordml" xmlns:w16sdtdh="http://schemas.microsoft.com/office/word/2020/wordml/sdtdatahash" xmlns:w16se="http://schemas.microsoft.com/office/word/2015/wordml/symex" xmlns:wpg="http://schemas.microsoft.com/office/word/2010/wordprocessingGroup" xmlns:wpi="http://schemas.microsoft.com/office/word/2010/wordprocessingInk" xmlns:wne="http://schemas.microsoft.com/office/word/2006/wordml" xmlns:wps="http://schemas.microsoft.com/office/word/2010/wordprocessingShape" mc:Ignorable="w14 w15 w16se w16cid w16 w16cex w16sdtdh wp14">
+<w:document xmlns:wpc="http://schemas.microsoft.com/office/word/2010/wordprocessingCanvas" xmlns:cx="http://schemas.microsoft.com/office/drawing/2014/chartex" xmlns:cx1="http://schemas.microsoft.com/office/drawing/2015/9/8/chartex" xmlns:mc="http://schemas.openxmlformats.org/markup-compatibility/2006" xmlns:o="urn:schemas-microsoft-com:office:office" xmlns:r="http://schemas.openxmlformats.org/officeDocument/2006/relationships" xmlns:m="http://schemas.openxmlformats.org/officeDocument/2006/math" xmlns:v="urn:schemas-microsoft-com:vml" xmlns:wp14="http://schemas.microsoft.com/office/word/2010/wordprocessingDrawing" xmlns:wp="http://schemas.openxmlformats.org/drawingml/2006/wordprocessingDrawing" xmlns:w10="urn:schemas-microsoft-com:office:word" xmlns:w="http://schemas.openxmlformats.org/wordprocessingml/2006/main" xmlns:w14="http://schemas.microsoft.com/office/word/2010/wordml" xmlns:w15="http://schemas.microsoft.com/office/word/2012/wordml" xmlns:w16se="http://schemas.microsoft.com/office/word/2015/wordml/symex" xmlns:wpg="http://schemas.microsoft.com/office/word/2010/wordprocessingGroup" xmlns:wpi="http://schemas.microsoft.com/office/word/2010/wordprocessingInk" xmlns:wne="http://schemas.microsoft.com/office/word/2006/wordml" xmlns:wps="http://schemas.microsoft.com/office/word/2010/wordprocessingShape" mc:Ignorable="w14 w15 w16se wp14">
   <w:body>
     <w:p>
       <w:pPr>
@@ -1438,8 +1438,9 @@
           <w:sz w:val="24"/>
           <w:szCs w:val="24"/>
         </w:rPr>
-        <w:t xml:space="preserve"> metodología Scrum</w:t>
-      </w:r>
+        <w:t xml:space="preserve"> metodología </w:t>
+      </w:r>
+      <w:proofErr w:type="spellStart"/>
       <w:r>
         <w:rPr>
           <w:rFonts w:eastAsia="IBM Plex Sans" w:cstheme="minorHAnsi"/>
@@ -1447,6 +1448,16 @@
           <w:sz w:val="24"/>
           <w:szCs w:val="24"/>
         </w:rPr>
+        <w:t>Scrum</w:t>
+      </w:r>
+      <w:proofErr w:type="spellEnd"/>
+      <w:r>
+        <w:rPr>
+          <w:rFonts w:eastAsia="IBM Plex Sans" w:cstheme="minorHAnsi"/>
+          <w:color w:val="212121"/>
+          <w:sz w:val="24"/>
+          <w:szCs w:val="24"/>
+        </w:rPr>
         <w:t>:</w:t>
       </w:r>
     </w:p>
@@ -1505,7 +1516,27 @@
           <w:sz w:val="24"/>
           <w:szCs w:val="24"/>
         </w:rPr>
-        <w:t>Master Scrum.</w:t>
+        <w:t xml:space="preserve">Master </w:t>
+      </w:r>
+      <w:proofErr w:type="spellStart"/>
+      <w:r>
+        <w:rPr>
+          <w:rFonts w:eastAsia="IBM Plex Sans" w:cstheme="minorHAnsi"/>
+          <w:color w:val="212121"/>
+          <w:sz w:val="24"/>
+          <w:szCs w:val="24"/>
+        </w:rPr>
+        <w:t>Scrum</w:t>
+      </w:r>
+      <w:proofErr w:type="spellEnd"/>
+      <w:r>
+        <w:rPr>
+          <w:rFonts w:eastAsia="IBM Plex Sans" w:cstheme="minorHAnsi"/>
+          <w:color w:val="212121"/>
+          <w:sz w:val="24"/>
+          <w:szCs w:val="24"/>
+        </w:rPr>
+        <w:t>.</w:t>
       </w:r>
     </w:p>
     <w:p>
@@ -1535,8 +1566,19 @@
           <w:sz w:val="24"/>
           <w:szCs w:val="24"/>
         </w:rPr>
-        <w:t xml:space="preserve"> Quinayas</w:t>
-      </w:r>
+        <w:t xml:space="preserve"> </w:t>
+      </w:r>
+      <w:proofErr w:type="spellStart"/>
+      <w:r>
+        <w:rPr>
+          <w:rFonts w:eastAsia="IBM Plex Sans" w:cstheme="minorHAnsi"/>
+          <w:color w:val="212121"/>
+          <w:sz w:val="24"/>
+          <w:szCs w:val="24"/>
+        </w:rPr>
+        <w:t>Quinayas</w:t>
+      </w:r>
+      <w:proofErr w:type="spellEnd"/>
       <w:r>
         <w:rPr>
           <w:rFonts w:cstheme="minorHAnsi"/>
@@ -1561,6 +1603,7 @@
         </w:rPr>
         <w:tab/>
       </w:r>
+      <w:proofErr w:type="spellStart"/>
       <w:r>
         <w:rPr>
           <w:rFonts w:eastAsia="IBM Plex Sans" w:cstheme="minorHAnsi"/>
@@ -1568,8 +1611,29 @@
           <w:sz w:val="24"/>
           <w:szCs w:val="24"/>
         </w:rPr>
-        <w:t>Product Owner</w:t>
-      </w:r>
+        <w:t>Product</w:t>
+      </w:r>
+      <w:proofErr w:type="spellEnd"/>
+      <w:r>
+        <w:rPr>
+          <w:rFonts w:eastAsia="IBM Plex Sans" w:cstheme="minorHAnsi"/>
+          <w:color w:val="212121"/>
+          <w:sz w:val="24"/>
+          <w:szCs w:val="24"/>
+        </w:rPr>
+        <w:t xml:space="preserve"> </w:t>
+      </w:r>
+      <w:proofErr w:type="spellStart"/>
+      <w:r>
+        <w:rPr>
+          <w:rFonts w:eastAsia="IBM Plex Sans" w:cstheme="minorHAnsi"/>
+          <w:color w:val="212121"/>
+          <w:sz w:val="24"/>
+          <w:szCs w:val="24"/>
+        </w:rPr>
+        <w:t>Owner</w:t>
+      </w:r>
+      <w:proofErr w:type="spellEnd"/>
     </w:p>
     <w:p>
       <w:pPr>
@@ -1810,7 +1874,67 @@
           <w:sz w:val="24"/>
           <w:szCs w:val="24"/>
         </w:rPr>
-        <w:t>Inicialmente se realiza el sprint planning, para revisar las tareas a realizar, repartir tareas y actividades, actualizar el tablero trello, se planea el Daily, el cual se soporta en el formulario indicado.</w:t>
+        <w:t xml:space="preserve">Inicialmente se realiza el sprint </w:t>
+      </w:r>
+      <w:proofErr w:type="spellStart"/>
+      <w:r>
+        <w:rPr>
+          <w:rFonts w:eastAsia="IBM Plex Sans" w:cstheme="minorHAnsi"/>
+          <w:color w:val="212121"/>
+          <w:sz w:val="24"/>
+          <w:szCs w:val="24"/>
+        </w:rPr>
+        <w:t>planning</w:t>
+      </w:r>
+      <w:proofErr w:type="spellEnd"/>
+      <w:r>
+        <w:rPr>
+          <w:rFonts w:eastAsia="IBM Plex Sans" w:cstheme="minorHAnsi"/>
+          <w:color w:val="212121"/>
+          <w:sz w:val="24"/>
+          <w:szCs w:val="24"/>
+        </w:rPr>
+        <w:t xml:space="preserve">, para revisar las tareas a realizar, repartir tareas y actividades, actualizar el tablero </w:t>
+      </w:r>
+      <w:proofErr w:type="spellStart"/>
+      <w:r>
+        <w:rPr>
+          <w:rFonts w:eastAsia="IBM Plex Sans" w:cstheme="minorHAnsi"/>
+          <w:color w:val="212121"/>
+          <w:sz w:val="24"/>
+          <w:szCs w:val="24"/>
+        </w:rPr>
+        <w:t>trello</w:t>
+      </w:r>
+      <w:proofErr w:type="spellEnd"/>
+      <w:r>
+        <w:rPr>
+          <w:rFonts w:eastAsia="IBM Plex Sans" w:cstheme="minorHAnsi"/>
+          <w:color w:val="212121"/>
+          <w:sz w:val="24"/>
+          <w:szCs w:val="24"/>
+        </w:rPr>
+        <w:t xml:space="preserve">, se planea el </w:t>
+      </w:r>
+      <w:proofErr w:type="spellStart"/>
+      <w:r>
+        <w:rPr>
+          <w:rFonts w:eastAsia="IBM Plex Sans" w:cstheme="minorHAnsi"/>
+          <w:color w:val="212121"/>
+          <w:sz w:val="24"/>
+          <w:szCs w:val="24"/>
+        </w:rPr>
+        <w:t>Daily</w:t>
+      </w:r>
+      <w:proofErr w:type="spellEnd"/>
+      <w:r>
+        <w:rPr>
+          <w:rFonts w:eastAsia="IBM Plex Sans" w:cstheme="minorHAnsi"/>
+          <w:color w:val="212121"/>
+          <w:sz w:val="24"/>
+          <w:szCs w:val="24"/>
+        </w:rPr>
+        <w:t>, el cual se soporta en el formulario indicado.</w:t>
       </w:r>
     </w:p>
     <w:p>
@@ -2098,18 +2222,31 @@
           <w:color w:val="212121"/>
           <w:shd w:val="clear" w:color="auto" w:fill="FFFFFF"/>
         </w:rPr>
-        <w:t>Creación de la tare</w:t>
-      </w:r>
-      <w:r>
-        <w:rPr>
-          <w:rStyle w:val="Textoennegrita"/>
-          <w:rFonts w:asciiTheme="minorHAnsi" w:hAnsiTheme="minorHAnsi" w:cstheme="minorHAnsi"/>
-          <w:b w:val="0"/>
-          <w:bCs w:val="0"/>
-          <w:color w:val="212121"/>
-          <w:shd w:val="clear" w:color="auto" w:fill="FFFFFF"/>
-        </w:rPr>
-        <w:t>a en trello.</w:t>
+        <w:t xml:space="preserve">Creación de la tarea en </w:t>
+      </w:r>
+      <w:proofErr w:type="spellStart"/>
+      <w:r>
+        <w:rPr>
+          <w:rStyle w:val="Textoennegrita"/>
+          <w:rFonts w:asciiTheme="minorHAnsi" w:hAnsiTheme="minorHAnsi" w:cstheme="minorHAnsi"/>
+          <w:b w:val="0"/>
+          <w:bCs w:val="0"/>
+          <w:color w:val="212121"/>
+          <w:shd w:val="clear" w:color="auto" w:fill="FFFFFF"/>
+        </w:rPr>
+        <w:t>trello</w:t>
+      </w:r>
+      <w:proofErr w:type="spellEnd"/>
+      <w:r>
+        <w:rPr>
+          <w:rStyle w:val="Textoennegrita"/>
+          <w:rFonts w:asciiTheme="minorHAnsi" w:hAnsiTheme="minorHAnsi" w:cstheme="minorHAnsi"/>
+          <w:b w:val="0"/>
+          <w:bCs w:val="0"/>
+          <w:color w:val="212121"/>
+          <w:shd w:val="clear" w:color="auto" w:fill="FFFFFF"/>
+        </w:rPr>
+        <w:t>.</w:t>
       </w:r>
     </w:p>
     <w:p>
@@ -2140,7 +2277,31 @@
           <w:color w:val="212121"/>
           <w:shd w:val="clear" w:color="auto" w:fill="FFFFFF"/>
         </w:rPr>
-        <w:t>Diseño de la interfaz en Balsamic.</w:t>
+        <w:t xml:space="preserve">Diseño de la interfaz en </w:t>
+      </w:r>
+      <w:proofErr w:type="spellStart"/>
+      <w:r>
+        <w:rPr>
+          <w:rStyle w:val="Textoennegrita"/>
+          <w:rFonts w:asciiTheme="minorHAnsi" w:hAnsiTheme="minorHAnsi" w:cstheme="minorHAnsi"/>
+          <w:b w:val="0"/>
+          <w:bCs w:val="0"/>
+          <w:color w:val="212121"/>
+          <w:shd w:val="clear" w:color="auto" w:fill="FFFFFF"/>
+        </w:rPr>
+        <w:t>Balsamic</w:t>
+      </w:r>
+      <w:proofErr w:type="spellEnd"/>
+      <w:r>
+        <w:rPr>
+          <w:rStyle w:val="Textoennegrita"/>
+          <w:rFonts w:asciiTheme="minorHAnsi" w:hAnsiTheme="minorHAnsi" w:cstheme="minorHAnsi"/>
+          <w:b w:val="0"/>
+          <w:bCs w:val="0"/>
+          <w:color w:val="212121"/>
+          <w:shd w:val="clear" w:color="auto" w:fill="FFFFFF"/>
+        </w:rPr>
+        <w:t>.</w:t>
       </w:r>
     </w:p>
     <w:p>
@@ -2171,7 +2332,31 @@
           <w:color w:val="212121"/>
           <w:shd w:val="clear" w:color="auto" w:fill="FFFFFF"/>
         </w:rPr>
-        <w:t xml:space="preserve">Se decide crear los interfaces para cumplir con esto, una inicial que sea la pantalla de bienvenida y otra donde este el login, si no </w:t>
+        <w:t xml:space="preserve">Se decide crear los interfaces para cumplir con esto, una inicial que sea la pantalla de bienvenida y otra donde este el </w:t>
+      </w:r>
+      <w:proofErr w:type="spellStart"/>
+      <w:r>
+        <w:rPr>
+          <w:rStyle w:val="Textoennegrita"/>
+          <w:rFonts w:asciiTheme="minorHAnsi" w:hAnsiTheme="minorHAnsi" w:cstheme="minorHAnsi"/>
+          <w:b w:val="0"/>
+          <w:bCs w:val="0"/>
+          <w:color w:val="212121"/>
+          <w:shd w:val="clear" w:color="auto" w:fill="FFFFFF"/>
+        </w:rPr>
+        <w:t>login</w:t>
+      </w:r>
+      <w:proofErr w:type="spellEnd"/>
+      <w:r>
+        <w:rPr>
+          <w:rStyle w:val="Textoennegrita"/>
+          <w:rFonts w:asciiTheme="minorHAnsi" w:hAnsiTheme="minorHAnsi" w:cstheme="minorHAnsi"/>
+          <w:b w:val="0"/>
+          <w:bCs w:val="0"/>
+          <w:color w:val="212121"/>
+          <w:shd w:val="clear" w:color="auto" w:fill="FFFFFF"/>
+        </w:rPr>
+        <w:t xml:space="preserve">, si no </w:t>
       </w:r>
       <w:r>
         <w:rPr>
@@ -2224,7 +2409,79 @@
           <w:color w:val="212121"/>
           <w:shd w:val="clear" w:color="auto" w:fill="FFFFFF"/>
         </w:rPr>
-        <w:t>Se utiliza Html, Bootstrap y css.</w:t>
+        <w:t xml:space="preserve">Se utiliza </w:t>
+      </w:r>
+      <w:proofErr w:type="spellStart"/>
+      <w:r>
+        <w:rPr>
+          <w:rStyle w:val="Textoennegrita"/>
+          <w:rFonts w:asciiTheme="minorHAnsi" w:hAnsiTheme="minorHAnsi" w:cstheme="minorHAnsi"/>
+          <w:b w:val="0"/>
+          <w:bCs w:val="0"/>
+          <w:color w:val="212121"/>
+          <w:shd w:val="clear" w:color="auto" w:fill="FFFFFF"/>
+        </w:rPr>
+        <w:t>Html</w:t>
+      </w:r>
+      <w:proofErr w:type="spellEnd"/>
+      <w:r>
+        <w:rPr>
+          <w:rStyle w:val="Textoennegrita"/>
+          <w:rFonts w:asciiTheme="minorHAnsi" w:hAnsiTheme="minorHAnsi" w:cstheme="minorHAnsi"/>
+          <w:b w:val="0"/>
+          <w:bCs w:val="0"/>
+          <w:color w:val="212121"/>
+          <w:shd w:val="clear" w:color="auto" w:fill="FFFFFF"/>
+        </w:rPr>
+        <w:t xml:space="preserve">, </w:t>
+      </w:r>
+      <w:proofErr w:type="spellStart"/>
+      <w:r>
+        <w:rPr>
+          <w:rStyle w:val="Textoennegrita"/>
+          <w:rFonts w:asciiTheme="minorHAnsi" w:hAnsiTheme="minorHAnsi" w:cstheme="minorHAnsi"/>
+          <w:b w:val="0"/>
+          <w:bCs w:val="0"/>
+          <w:color w:val="212121"/>
+          <w:shd w:val="clear" w:color="auto" w:fill="FFFFFF"/>
+        </w:rPr>
+        <w:t>Bootstrap</w:t>
+      </w:r>
+      <w:proofErr w:type="spellEnd"/>
+      <w:r>
+        <w:rPr>
+          <w:rStyle w:val="Textoennegrita"/>
+          <w:rFonts w:asciiTheme="minorHAnsi" w:hAnsiTheme="minorHAnsi" w:cstheme="minorHAnsi"/>
+          <w:b w:val="0"/>
+          <w:bCs w:val="0"/>
+          <w:color w:val="212121"/>
+          <w:shd w:val="clear" w:color="auto" w:fill="FFFFFF"/>
+        </w:rPr>
+        <w:t xml:space="preserve"> y </w:t>
+      </w:r>
+      <w:proofErr w:type="spellStart"/>
+      <w:r>
+        <w:rPr>
+          <w:rStyle w:val="Textoennegrita"/>
+          <w:rFonts w:asciiTheme="minorHAnsi" w:hAnsiTheme="minorHAnsi" w:cstheme="minorHAnsi"/>
+          <w:b w:val="0"/>
+          <w:bCs w:val="0"/>
+          <w:color w:val="212121"/>
+          <w:shd w:val="clear" w:color="auto" w:fill="FFFFFF"/>
+        </w:rPr>
+        <w:t>css</w:t>
+      </w:r>
+      <w:proofErr w:type="spellEnd"/>
+      <w:r>
+        <w:rPr>
+          <w:rStyle w:val="Textoennegrita"/>
+          <w:rFonts w:asciiTheme="minorHAnsi" w:hAnsiTheme="minorHAnsi" w:cstheme="minorHAnsi"/>
+          <w:b w:val="0"/>
+          <w:bCs w:val="0"/>
+          <w:color w:val="212121"/>
+          <w:shd w:val="clear" w:color="auto" w:fill="FFFFFF"/>
+        </w:rPr>
+        <w:t>.</w:t>
       </w:r>
     </w:p>
     <w:p>
@@ -2339,7 +2596,53 @@
           <w:color w:val="212121"/>
           <w:shd w:val="clear" w:color="auto" w:fill="FFFFFF"/>
         </w:rPr>
-        <w:t>Las opciones de validación e ingreso mediante el email se encuentran pendientes dado que aun no se ve la conexión con firebase.</w:t>
+        <w:t xml:space="preserve">Las opciones de validación e ingreso mediante el email se encuentran pendientes dado que </w:t>
+      </w:r>
+      <w:r>
+        <w:rPr>
+          <w:rStyle w:val="Textoennegrita"/>
+          <w:rFonts w:asciiTheme="minorHAnsi" w:hAnsiTheme="minorHAnsi" w:cstheme="minorHAnsi"/>
+          <w:b w:val="0"/>
+          <w:bCs w:val="0"/>
+          <w:color w:val="212121"/>
+          <w:shd w:val="clear" w:color="auto" w:fill="FFFFFF"/>
+        </w:rPr>
+        <w:t>aún</w:t>
+      </w:r>
+      <w:r>
+        <w:rPr>
+          <w:rStyle w:val="Textoennegrita"/>
+          <w:rFonts w:asciiTheme="minorHAnsi" w:hAnsiTheme="minorHAnsi" w:cstheme="minorHAnsi"/>
+          <w:b w:val="0"/>
+          <w:bCs w:val="0"/>
+          <w:color w:val="212121"/>
+          <w:shd w:val="clear" w:color="auto" w:fill="FFFFFF"/>
+        </w:rPr>
+        <w:t xml:space="preserve"> no se ve la conexión con </w:t>
+      </w:r>
+      <w:proofErr w:type="spellStart"/>
+      <w:r>
+        <w:rPr>
+          <w:rStyle w:val="Textoennegrita"/>
+          <w:rFonts w:asciiTheme="minorHAnsi" w:hAnsiTheme="minorHAnsi" w:cstheme="minorHAnsi"/>
+          <w:b w:val="0"/>
+          <w:bCs w:val="0"/>
+          <w:color w:val="212121"/>
+          <w:shd w:val="clear" w:color="auto" w:fill="FFFFFF"/>
+        </w:rPr>
+        <w:t>firebase</w:t>
+      </w:r>
+      <w:proofErr w:type="spellEnd"/>
+      <w:r>
+        <w:rPr>
+          <w:rStyle w:val="Textoennegrita"/>
+          <w:rFonts w:asciiTheme="minorHAnsi" w:hAnsiTheme="minorHAnsi" w:cstheme="minorHAnsi"/>
+          <w:b w:val="0"/>
+          <w:bCs w:val="0"/>
+          <w:color w:val="212121"/>
+          <w:shd w:val="clear" w:color="auto" w:fill="FFFFFF"/>
+        </w:rPr>
+        <w:t>.</w:t>
       </w:r>
     </w:p>
     <w:p>
@@ -2967,7 +3270,31 @@
           <w:color w:val="212121"/>
           <w:shd w:val="clear" w:color="auto" w:fill="FFFFFF"/>
         </w:rPr>
-        <w:t>Creación de la tarea en trello.</w:t>
+        <w:t xml:space="preserve">Creación de la tarea en </w:t>
+      </w:r>
+      <w:proofErr w:type="spellStart"/>
+      <w:r>
+        <w:rPr>
+          <w:rStyle w:val="Textoennegrita"/>
+          <w:rFonts w:asciiTheme="minorHAnsi" w:hAnsiTheme="minorHAnsi" w:cstheme="minorHAnsi"/>
+          <w:b w:val="0"/>
+          <w:bCs w:val="0"/>
+          <w:color w:val="212121"/>
+          <w:shd w:val="clear" w:color="auto" w:fill="FFFFFF"/>
+        </w:rPr>
+        <w:t>trello</w:t>
+      </w:r>
+      <w:proofErr w:type="spellEnd"/>
+      <w:r>
+        <w:rPr>
+          <w:rStyle w:val="Textoennegrita"/>
+          <w:rFonts w:asciiTheme="minorHAnsi" w:hAnsiTheme="minorHAnsi" w:cstheme="minorHAnsi"/>
+          <w:b w:val="0"/>
+          <w:bCs w:val="0"/>
+          <w:color w:val="212121"/>
+          <w:shd w:val="clear" w:color="auto" w:fill="FFFFFF"/>
+        </w:rPr>
+        <w:t>.</w:t>
       </w:r>
     </w:p>
     <w:p>
@@ -2998,7 +3325,31 @@
           <w:color w:val="212121"/>
           <w:shd w:val="clear" w:color="auto" w:fill="FFFFFF"/>
         </w:rPr>
-        <w:t>Diseño de la interfaz en Balsamic.</w:t>
+        <w:t xml:space="preserve">Diseño de la interfaz en </w:t>
+      </w:r>
+      <w:proofErr w:type="spellStart"/>
+      <w:r>
+        <w:rPr>
+          <w:rStyle w:val="Textoennegrita"/>
+          <w:rFonts w:asciiTheme="minorHAnsi" w:hAnsiTheme="minorHAnsi" w:cstheme="minorHAnsi"/>
+          <w:b w:val="0"/>
+          <w:bCs w:val="0"/>
+          <w:color w:val="212121"/>
+          <w:shd w:val="clear" w:color="auto" w:fill="FFFFFF"/>
+        </w:rPr>
+        <w:t>Balsamic</w:t>
+      </w:r>
+      <w:proofErr w:type="spellEnd"/>
+      <w:r>
+        <w:rPr>
+          <w:rStyle w:val="Textoennegrita"/>
+          <w:rFonts w:asciiTheme="minorHAnsi" w:hAnsiTheme="minorHAnsi" w:cstheme="minorHAnsi"/>
+          <w:b w:val="0"/>
+          <w:bCs w:val="0"/>
+          <w:color w:val="212121"/>
+          <w:shd w:val="clear" w:color="auto" w:fill="FFFFFF"/>
+        </w:rPr>
+        <w:t>.</w:t>
       </w:r>
     </w:p>
     <w:p>
@@ -3073,7 +3424,31 @@
           <w:color w:val="212121"/>
           <w:shd w:val="clear" w:color="auto" w:fill="FFFFFF"/>
         </w:rPr>
-        <w:t xml:space="preserve"> la interfaz en un iframe.</w:t>
+        <w:t xml:space="preserve"> la interfaz en un </w:t>
+      </w:r>
+      <w:proofErr w:type="spellStart"/>
+      <w:r>
+        <w:rPr>
+          <w:rStyle w:val="Textoennegrita"/>
+          <w:rFonts w:asciiTheme="minorHAnsi" w:hAnsiTheme="minorHAnsi" w:cstheme="minorHAnsi"/>
+          <w:b w:val="0"/>
+          <w:bCs w:val="0"/>
+          <w:color w:val="212121"/>
+          <w:shd w:val="clear" w:color="auto" w:fill="FFFFFF"/>
+        </w:rPr>
+        <w:t>iframe</w:t>
+      </w:r>
+      <w:proofErr w:type="spellEnd"/>
+      <w:r>
+        <w:rPr>
+          <w:rStyle w:val="Textoennegrita"/>
+          <w:rFonts w:asciiTheme="minorHAnsi" w:hAnsiTheme="minorHAnsi" w:cstheme="minorHAnsi"/>
+          <w:b w:val="0"/>
+          <w:bCs w:val="0"/>
+          <w:color w:val="212121"/>
+          <w:shd w:val="clear" w:color="auto" w:fill="FFFFFF"/>
+        </w:rPr>
+        <w:t>.</w:t>
       </w:r>
     </w:p>
     <w:p>
@@ -3334,7 +3709,31 @@
           <w:color w:val="212121"/>
           <w:shd w:val="clear" w:color="auto" w:fill="FFFFFF"/>
         </w:rPr>
-        <w:t>Las funcionalidades de los botones aun no son funcionales dado que este tema aun no se ha visto y aun no se tiene la base de datos.</w:t>
+        <w:t xml:space="preserve">Las funcionalidades de los botones aun no son funcionales dado que este tema </w:t>
+      </w:r>
+      <w:proofErr w:type="spellStart"/>
+      <w:r>
+        <w:rPr>
+          <w:rStyle w:val="Textoennegrita"/>
+          <w:rFonts w:asciiTheme="minorHAnsi" w:hAnsiTheme="minorHAnsi" w:cstheme="minorHAnsi"/>
+          <w:b w:val="0"/>
+          <w:bCs w:val="0"/>
+          <w:color w:val="212121"/>
+          <w:shd w:val="clear" w:color="auto" w:fill="FFFFFF"/>
+        </w:rPr>
+        <w:t>aun</w:t>
+      </w:r>
+      <w:proofErr w:type="spellEnd"/>
+      <w:r>
+        <w:rPr>
+          <w:rStyle w:val="Textoennegrita"/>
+          <w:rFonts w:asciiTheme="minorHAnsi" w:hAnsiTheme="minorHAnsi" w:cstheme="minorHAnsi"/>
+          <w:b w:val="0"/>
+          <w:bCs w:val="0"/>
+          <w:color w:val="212121"/>
+          <w:shd w:val="clear" w:color="auto" w:fill="FFFFFF"/>
+        </w:rPr>
+        <w:t xml:space="preserve"> no se ha visto y aun no se tiene la base de datos.</w:t>
       </w:r>
     </w:p>
     <w:p>
@@ -3796,7 +4195,31 @@
           <w:color w:val="212121"/>
           <w:shd w:val="clear" w:color="auto" w:fill="FFFFFF"/>
         </w:rPr>
-        <w:t>Se muestra visualmente pero aún no presenta algún cambio dado a temas que aun no se han visto.</w:t>
+        <w:t xml:space="preserve">Se muestra visualmente pero aún no presenta algún cambio dado a temas que </w:t>
+      </w:r>
+      <w:proofErr w:type="spellStart"/>
+      <w:r>
+        <w:rPr>
+          <w:rStyle w:val="Textoennegrita"/>
+          <w:rFonts w:asciiTheme="minorHAnsi" w:hAnsiTheme="minorHAnsi" w:cstheme="minorHAnsi"/>
+          <w:b w:val="0"/>
+          <w:bCs w:val="0"/>
+          <w:color w:val="212121"/>
+          <w:shd w:val="clear" w:color="auto" w:fill="FFFFFF"/>
+        </w:rPr>
+        <w:t>aun</w:t>
+      </w:r>
+      <w:proofErr w:type="spellEnd"/>
+      <w:r>
+        <w:rPr>
+          <w:rStyle w:val="Textoennegrita"/>
+          <w:rFonts w:asciiTheme="minorHAnsi" w:hAnsiTheme="minorHAnsi" w:cstheme="minorHAnsi"/>
+          <w:b w:val="0"/>
+          <w:bCs w:val="0"/>
+          <w:color w:val="212121"/>
+          <w:shd w:val="clear" w:color="auto" w:fill="FFFFFF"/>
+        </w:rPr>
+        <w:t xml:space="preserve"> no se han visto.</w:t>
       </w:r>
     </w:p>
     <w:p>
@@ -4146,7 +4569,31 @@
           <w:color w:val="212121"/>
           <w:shd w:val="clear" w:color="auto" w:fill="FFFFFF"/>
         </w:rPr>
-        <w:t>Creación de la tarea en trello.</w:t>
+        <w:t xml:space="preserve">Creación de la tarea en </w:t>
+      </w:r>
+      <w:proofErr w:type="spellStart"/>
+      <w:r>
+        <w:rPr>
+          <w:rStyle w:val="Textoennegrita"/>
+          <w:rFonts w:asciiTheme="minorHAnsi" w:hAnsiTheme="minorHAnsi" w:cstheme="minorHAnsi"/>
+          <w:b w:val="0"/>
+          <w:bCs w:val="0"/>
+          <w:color w:val="212121"/>
+          <w:shd w:val="clear" w:color="auto" w:fill="FFFFFF"/>
+        </w:rPr>
+        <w:t>trello</w:t>
+      </w:r>
+      <w:proofErr w:type="spellEnd"/>
+      <w:r>
+        <w:rPr>
+          <w:rStyle w:val="Textoennegrita"/>
+          <w:rFonts w:asciiTheme="minorHAnsi" w:hAnsiTheme="minorHAnsi" w:cstheme="minorHAnsi"/>
+          <w:b w:val="0"/>
+          <w:bCs w:val="0"/>
+          <w:color w:val="212121"/>
+          <w:shd w:val="clear" w:color="auto" w:fill="FFFFFF"/>
+        </w:rPr>
+        <w:t>.</w:t>
       </w:r>
     </w:p>
     <w:p>
@@ -4177,7 +4624,31 @@
           <w:color w:val="212121"/>
           <w:shd w:val="clear" w:color="auto" w:fill="FFFFFF"/>
         </w:rPr>
-        <w:t>Diseño de la interfaz en Balsamic.</w:t>
+        <w:t xml:space="preserve">Diseño de la interfaz en </w:t>
+      </w:r>
+      <w:proofErr w:type="spellStart"/>
+      <w:r>
+        <w:rPr>
+          <w:rStyle w:val="Textoennegrita"/>
+          <w:rFonts w:asciiTheme="minorHAnsi" w:hAnsiTheme="minorHAnsi" w:cstheme="minorHAnsi"/>
+          <w:b w:val="0"/>
+          <w:bCs w:val="0"/>
+          <w:color w:val="212121"/>
+          <w:shd w:val="clear" w:color="auto" w:fill="FFFFFF"/>
+        </w:rPr>
+        <w:t>Balsamic</w:t>
+      </w:r>
+      <w:proofErr w:type="spellEnd"/>
+      <w:r>
+        <w:rPr>
+          <w:rStyle w:val="Textoennegrita"/>
+          <w:rFonts w:asciiTheme="minorHAnsi" w:hAnsiTheme="minorHAnsi" w:cstheme="minorHAnsi"/>
+          <w:b w:val="0"/>
+          <w:bCs w:val="0"/>
+          <w:color w:val="212121"/>
+          <w:shd w:val="clear" w:color="auto" w:fill="FFFFFF"/>
+        </w:rPr>
+        <w:t>.</w:t>
       </w:r>
     </w:p>
     <w:p>
@@ -4208,51 +4679,31 @@
           <w:color w:val="212121"/>
           <w:shd w:val="clear" w:color="auto" w:fill="FFFFFF"/>
         </w:rPr>
-        <w:t xml:space="preserve">En la interfaz </w:t>
-      </w:r>
-      <w:r>
-        <w:rPr>
-          <w:rStyle w:val="Textoennegrita"/>
-          <w:rFonts w:asciiTheme="minorHAnsi" w:hAnsiTheme="minorHAnsi" w:cstheme="minorHAnsi"/>
-          <w:b w:val="0"/>
-          <w:bCs w:val="0"/>
-          <w:color w:val="212121"/>
-          <w:shd w:val="clear" w:color="auto" w:fill="FFFFFF"/>
-        </w:rPr>
-        <w:t>d</w:t>
-      </w:r>
-      <w:r>
-        <w:rPr>
-          <w:rStyle w:val="Textoennegrita"/>
-          <w:rFonts w:asciiTheme="minorHAnsi" w:hAnsiTheme="minorHAnsi" w:cstheme="minorHAnsi"/>
-          <w:b w:val="0"/>
-          <w:bCs w:val="0"/>
-          <w:color w:val="212121"/>
-          <w:shd w:val="clear" w:color="auto" w:fill="FFFFFF"/>
-        </w:rPr>
-        <w:t xml:space="preserve">el sistema de ventas por medio del botón </w:t>
-      </w:r>
-      <w:r>
-        <w:rPr>
-          <w:rStyle w:val="Textoennegrita"/>
-          <w:rFonts w:asciiTheme="minorHAnsi" w:hAnsiTheme="minorHAnsi" w:cstheme="minorHAnsi"/>
-          <w:b w:val="0"/>
-          <w:bCs w:val="0"/>
-          <w:color w:val="212121"/>
-          <w:shd w:val="clear" w:color="auto" w:fill="FFFFFF"/>
-        </w:rPr>
-        <w:t>Estado ventas</w:t>
-      </w:r>
-      <w:r>
-        <w:rPr>
-          <w:rStyle w:val="Textoennegrita"/>
-          <w:rFonts w:asciiTheme="minorHAnsi" w:hAnsiTheme="minorHAnsi" w:cstheme="minorHAnsi"/>
-          <w:b w:val="0"/>
-          <w:bCs w:val="0"/>
-          <w:color w:val="212121"/>
-          <w:shd w:val="clear" w:color="auto" w:fill="FFFFFF"/>
-        </w:rPr>
-        <w:t xml:space="preserve"> ubicado en la barra de navegación se cargará la interfaz en un iframe.</w:t>
+        <w:t xml:space="preserve">En la interfaz del sistema de ventas por medio del botón Estado ventas ubicado en la barra de navegación se cargará la interfaz en un </w:t>
+      </w:r>
+      <w:proofErr w:type="spellStart"/>
+      <w:r>
+        <w:rPr>
+          <w:rStyle w:val="Textoennegrita"/>
+          <w:rFonts w:asciiTheme="minorHAnsi" w:hAnsiTheme="minorHAnsi" w:cstheme="minorHAnsi"/>
+          <w:b w:val="0"/>
+          <w:bCs w:val="0"/>
+          <w:color w:val="212121"/>
+          <w:shd w:val="clear" w:color="auto" w:fill="FFFFFF"/>
+        </w:rPr>
+        <w:t>iframe</w:t>
+      </w:r>
+      <w:proofErr w:type="spellEnd"/>
+      <w:r>
+        <w:rPr>
+          <w:rStyle w:val="Textoennegrita"/>
+          <w:rFonts w:asciiTheme="minorHAnsi" w:hAnsiTheme="minorHAnsi" w:cstheme="minorHAnsi"/>
+          <w:b w:val="0"/>
+          <w:bCs w:val="0"/>
+          <w:color w:val="212121"/>
+          <w:shd w:val="clear" w:color="auto" w:fill="FFFFFF"/>
+        </w:rPr>
+        <w:t>.</w:t>
       </w:r>
     </w:p>
     <w:p>
@@ -4837,7 +5288,31 @@
           <w:color w:val="212121"/>
           <w:shd w:val="clear" w:color="auto" w:fill="FFFFFF"/>
         </w:rPr>
-        <w:t>Como se indico en la tarea anterior se dejaron los campos en la parte superior para facilitar dicha tarea.</w:t>
+        <w:t xml:space="preserve">Como se </w:t>
+      </w:r>
+      <w:proofErr w:type="spellStart"/>
+      <w:r>
+        <w:rPr>
+          <w:rStyle w:val="Textoennegrita"/>
+          <w:rFonts w:asciiTheme="minorHAnsi" w:hAnsiTheme="minorHAnsi" w:cstheme="minorHAnsi"/>
+          <w:b w:val="0"/>
+          <w:bCs w:val="0"/>
+          <w:color w:val="212121"/>
+          <w:shd w:val="clear" w:color="auto" w:fill="FFFFFF"/>
+        </w:rPr>
+        <w:t>indico</w:t>
+      </w:r>
+      <w:proofErr w:type="spellEnd"/>
+      <w:r>
+        <w:rPr>
+          <w:rStyle w:val="Textoennegrita"/>
+          <w:rFonts w:asciiTheme="minorHAnsi" w:hAnsiTheme="minorHAnsi" w:cstheme="minorHAnsi"/>
+          <w:b w:val="0"/>
+          <w:bCs w:val="0"/>
+          <w:color w:val="212121"/>
+          <w:shd w:val="clear" w:color="auto" w:fill="FFFFFF"/>
+        </w:rPr>
+        <w:t xml:space="preserve"> en la tarea anterior se dejaron los campos en la parte superior para facilitar dicha tarea.</w:t>
       </w:r>
     </w:p>
     <w:p>
@@ -5148,7 +5623,31 @@
           <w:color w:val="212121"/>
           <w:shd w:val="clear" w:color="auto" w:fill="FFFFFF"/>
         </w:rPr>
-        <w:t>Creación de la tarea en trello.</w:t>
+        <w:t xml:space="preserve">Creación de la tarea en </w:t>
+      </w:r>
+      <w:proofErr w:type="spellStart"/>
+      <w:r>
+        <w:rPr>
+          <w:rStyle w:val="Textoennegrita"/>
+          <w:rFonts w:asciiTheme="minorHAnsi" w:hAnsiTheme="minorHAnsi" w:cstheme="minorHAnsi"/>
+          <w:b w:val="0"/>
+          <w:bCs w:val="0"/>
+          <w:color w:val="212121"/>
+          <w:shd w:val="clear" w:color="auto" w:fill="FFFFFF"/>
+        </w:rPr>
+        <w:t>trello</w:t>
+      </w:r>
+      <w:proofErr w:type="spellEnd"/>
+      <w:r>
+        <w:rPr>
+          <w:rStyle w:val="Textoennegrita"/>
+          <w:rFonts w:asciiTheme="minorHAnsi" w:hAnsiTheme="minorHAnsi" w:cstheme="minorHAnsi"/>
+          <w:b w:val="0"/>
+          <w:bCs w:val="0"/>
+          <w:color w:val="212121"/>
+          <w:shd w:val="clear" w:color="auto" w:fill="FFFFFF"/>
+        </w:rPr>
+        <w:t>.</w:t>
       </w:r>
     </w:p>
     <w:p>
@@ -5179,7 +5678,31 @@
           <w:color w:val="212121"/>
           <w:shd w:val="clear" w:color="auto" w:fill="FFFFFF"/>
         </w:rPr>
-        <w:t>Diseño de la interfaz en Balsamic.</w:t>
+        <w:t xml:space="preserve">Diseño de la interfaz en </w:t>
+      </w:r>
+      <w:proofErr w:type="spellStart"/>
+      <w:r>
+        <w:rPr>
+          <w:rStyle w:val="Textoennegrita"/>
+          <w:rFonts w:asciiTheme="minorHAnsi" w:hAnsiTheme="minorHAnsi" w:cstheme="minorHAnsi"/>
+          <w:b w:val="0"/>
+          <w:bCs w:val="0"/>
+          <w:color w:val="212121"/>
+          <w:shd w:val="clear" w:color="auto" w:fill="FFFFFF"/>
+        </w:rPr>
+        <w:t>Balsamic</w:t>
+      </w:r>
+      <w:proofErr w:type="spellEnd"/>
+      <w:r>
+        <w:rPr>
+          <w:rStyle w:val="Textoennegrita"/>
+          <w:rFonts w:asciiTheme="minorHAnsi" w:hAnsiTheme="minorHAnsi" w:cstheme="minorHAnsi"/>
+          <w:b w:val="0"/>
+          <w:bCs w:val="0"/>
+          <w:color w:val="212121"/>
+          <w:shd w:val="clear" w:color="auto" w:fill="FFFFFF"/>
+        </w:rPr>
+        <w:t>.</w:t>
       </w:r>
     </w:p>
     <w:p>
@@ -5210,29 +5733,7 @@
           <w:color w:val="212121"/>
           <w:shd w:val="clear" w:color="auto" w:fill="FFFFFF"/>
         </w:rPr>
-        <w:t xml:space="preserve">Como se </w:t>
-      </w:r>
-      <w:r>
-        <w:rPr>
-          <w:rStyle w:val="Textoennegrita"/>
-          <w:rFonts w:asciiTheme="minorHAnsi" w:hAnsiTheme="minorHAnsi" w:cstheme="minorHAnsi"/>
-          <w:b w:val="0"/>
-          <w:bCs w:val="0"/>
-          <w:color w:val="212121"/>
-          <w:shd w:val="clear" w:color="auto" w:fill="FFFFFF"/>
-        </w:rPr>
-        <w:t>indicó</w:t>
-      </w:r>
-      <w:r>
-        <w:rPr>
-          <w:rStyle w:val="Textoennegrita"/>
-          <w:rFonts w:asciiTheme="minorHAnsi" w:hAnsiTheme="minorHAnsi" w:cstheme="minorHAnsi"/>
-          <w:b w:val="0"/>
-          <w:bCs w:val="0"/>
-          <w:color w:val="212121"/>
-          <w:shd w:val="clear" w:color="auto" w:fill="FFFFFF"/>
-        </w:rPr>
-        <w:t xml:space="preserve"> en la interfaz anterior en cada una de las filas que corresponden a las facturas se </w:t>
+        <w:t xml:space="preserve">Como se indicó en la interfaz anterior en cada una de las filas que corresponden a las facturas se </w:t>
       </w:r>
       <w:r>
         <w:rPr>
@@ -5254,7 +5755,55 @@
           <w:color w:val="212121"/>
           <w:shd w:val="clear" w:color="auto" w:fill="FFFFFF"/>
         </w:rPr>
-        <w:t xml:space="preserve"> un icono de acciones, el cual permitirá modificar dicha factura, al dar click nos llevará a la interfaz en cuestión, la cual se cargará en el iframe al igual que las demás.</w:t>
+        <w:t xml:space="preserve"> un icono de acciones, el cual permitirá modificar dicha factura, al dar </w:t>
+      </w:r>
+      <w:proofErr w:type="spellStart"/>
+      <w:r>
+        <w:rPr>
+          <w:rStyle w:val="Textoennegrita"/>
+          <w:rFonts w:asciiTheme="minorHAnsi" w:hAnsiTheme="minorHAnsi" w:cstheme="minorHAnsi"/>
+          <w:b w:val="0"/>
+          <w:bCs w:val="0"/>
+          <w:color w:val="212121"/>
+          <w:shd w:val="clear" w:color="auto" w:fill="FFFFFF"/>
+        </w:rPr>
+        <w:t>click</w:t>
+      </w:r>
+      <w:proofErr w:type="spellEnd"/>
+      <w:r>
+        <w:rPr>
+          <w:rStyle w:val="Textoennegrita"/>
+          <w:rFonts w:asciiTheme="minorHAnsi" w:hAnsiTheme="minorHAnsi" w:cstheme="minorHAnsi"/>
+          <w:b w:val="0"/>
+          <w:bCs w:val="0"/>
+          <w:color w:val="212121"/>
+          <w:shd w:val="clear" w:color="auto" w:fill="FFFFFF"/>
+        </w:rPr>
+        <w:t xml:space="preserve"> nos llevará a la interfaz en cuestión, la cual se cargará en el </w:t>
+      </w:r>
+      <w:proofErr w:type="spellStart"/>
+      <w:r>
+        <w:rPr>
+          <w:rStyle w:val="Textoennegrita"/>
+          <w:rFonts w:asciiTheme="minorHAnsi" w:hAnsiTheme="minorHAnsi" w:cstheme="minorHAnsi"/>
+          <w:b w:val="0"/>
+          <w:bCs w:val="0"/>
+          <w:color w:val="212121"/>
+          <w:shd w:val="clear" w:color="auto" w:fill="FFFFFF"/>
+        </w:rPr>
+        <w:t>iframe</w:t>
+      </w:r>
+      <w:proofErr w:type="spellEnd"/>
+      <w:r>
+        <w:rPr>
+          <w:rStyle w:val="Textoennegrita"/>
+          <w:rFonts w:asciiTheme="minorHAnsi" w:hAnsiTheme="minorHAnsi" w:cstheme="minorHAnsi"/>
+          <w:b w:val="0"/>
+          <w:bCs w:val="0"/>
+          <w:color w:val="212121"/>
+          <w:shd w:val="clear" w:color="auto" w:fill="FFFFFF"/>
+        </w:rPr>
+        <w:t xml:space="preserve"> al igual que las demás.</w:t>
       </w:r>
     </w:p>
     <w:p>
@@ -5732,51 +6281,7 @@
           <w:color w:val="212121"/>
           <w:shd w:val="clear" w:color="auto" w:fill="FFFFFF"/>
         </w:rPr>
-        <w:t xml:space="preserve">Para indicar </w:t>
-      </w:r>
-      <w:r>
-        <w:rPr>
-          <w:rStyle w:val="Textoennegrita"/>
-          <w:rFonts w:asciiTheme="minorHAnsi" w:hAnsiTheme="minorHAnsi" w:cstheme="minorHAnsi"/>
-          <w:b w:val="0"/>
-          <w:bCs w:val="0"/>
-          <w:color w:val="212121"/>
-          <w:shd w:val="clear" w:color="auto" w:fill="FFFFFF"/>
-        </w:rPr>
-        <w:t>la actualización correcta</w:t>
-      </w:r>
-      <w:r>
-        <w:rPr>
-          <w:rStyle w:val="Textoennegrita"/>
-          <w:rFonts w:asciiTheme="minorHAnsi" w:hAnsiTheme="minorHAnsi" w:cstheme="minorHAnsi"/>
-          <w:b w:val="0"/>
-          <w:bCs w:val="0"/>
-          <w:color w:val="212121"/>
-          <w:shd w:val="clear" w:color="auto" w:fill="FFFFFF"/>
-        </w:rPr>
-        <w:t xml:space="preserve"> de la venta se crea una ventana modal que indica el registro exitoso de la </w:t>
-      </w:r>
-      <w:r>
-        <w:rPr>
-          <w:rStyle w:val="Textoennegrita"/>
-          <w:rFonts w:asciiTheme="minorHAnsi" w:hAnsiTheme="minorHAnsi" w:cstheme="minorHAnsi"/>
-          <w:b w:val="0"/>
-          <w:bCs w:val="0"/>
-          <w:color w:val="212121"/>
-          <w:shd w:val="clear" w:color="auto" w:fill="FFFFFF"/>
-        </w:rPr>
-        <w:t>actualización</w:t>
-      </w:r>
-      <w:r>
-        <w:rPr>
-          <w:rStyle w:val="Textoennegrita"/>
-          <w:rFonts w:asciiTheme="minorHAnsi" w:hAnsiTheme="minorHAnsi" w:cstheme="minorHAnsi"/>
-          <w:b w:val="0"/>
-          <w:bCs w:val="0"/>
-          <w:color w:val="212121"/>
-          <w:shd w:val="clear" w:color="auto" w:fill="FFFFFF"/>
-        </w:rPr>
-        <w:t>.</w:t>
+        <w:t>Para indicar la actualización correcta de la venta se crea una ventana modal que indica el registro exitoso de la actualización.</w:t>
       </w:r>
     </w:p>
     <w:p>
@@ -6176,7 +6681,31 @@
           <w:color w:val="212121"/>
           <w:shd w:val="clear" w:color="auto" w:fill="FFFFFF"/>
         </w:rPr>
-        <w:t>Creación de la tarea en trello.</w:t>
+        <w:t xml:space="preserve">Creación de la tarea en </w:t>
+      </w:r>
+      <w:proofErr w:type="spellStart"/>
+      <w:r>
+        <w:rPr>
+          <w:rStyle w:val="Textoennegrita"/>
+          <w:rFonts w:asciiTheme="minorHAnsi" w:hAnsiTheme="minorHAnsi" w:cstheme="minorHAnsi"/>
+          <w:b w:val="0"/>
+          <w:bCs w:val="0"/>
+          <w:color w:val="212121"/>
+          <w:shd w:val="clear" w:color="auto" w:fill="FFFFFF"/>
+        </w:rPr>
+        <w:t>trello</w:t>
+      </w:r>
+      <w:proofErr w:type="spellEnd"/>
+      <w:r>
+        <w:rPr>
+          <w:rStyle w:val="Textoennegrita"/>
+          <w:rFonts w:asciiTheme="minorHAnsi" w:hAnsiTheme="minorHAnsi" w:cstheme="minorHAnsi"/>
+          <w:b w:val="0"/>
+          <w:bCs w:val="0"/>
+          <w:color w:val="212121"/>
+          <w:shd w:val="clear" w:color="auto" w:fill="FFFFFF"/>
+        </w:rPr>
+        <w:t>.</w:t>
       </w:r>
     </w:p>
     <w:p>
@@ -6207,7 +6736,31 @@
           <w:color w:val="212121"/>
           <w:shd w:val="clear" w:color="auto" w:fill="FFFFFF"/>
         </w:rPr>
-        <w:t>Diseño de la interfaz en Balsamic.</w:t>
+        <w:t xml:space="preserve">Diseño de la interfaz en </w:t>
+      </w:r>
+      <w:proofErr w:type="spellStart"/>
+      <w:r>
+        <w:rPr>
+          <w:rStyle w:val="Textoennegrita"/>
+          <w:rFonts w:asciiTheme="minorHAnsi" w:hAnsiTheme="minorHAnsi" w:cstheme="minorHAnsi"/>
+          <w:b w:val="0"/>
+          <w:bCs w:val="0"/>
+          <w:color w:val="212121"/>
+          <w:shd w:val="clear" w:color="auto" w:fill="FFFFFF"/>
+        </w:rPr>
+        <w:t>Balsamic</w:t>
+      </w:r>
+      <w:proofErr w:type="spellEnd"/>
+      <w:r>
+        <w:rPr>
+          <w:rStyle w:val="Textoennegrita"/>
+          <w:rFonts w:asciiTheme="minorHAnsi" w:hAnsiTheme="minorHAnsi" w:cstheme="minorHAnsi"/>
+          <w:b w:val="0"/>
+          <w:bCs w:val="0"/>
+          <w:color w:val="212121"/>
+          <w:shd w:val="clear" w:color="auto" w:fill="FFFFFF"/>
+        </w:rPr>
+        <w:t>.</w:t>
       </w:r>
     </w:p>
     <w:p>
@@ -6238,7 +6791,53 @@
           <w:color w:val="212121"/>
           <w:shd w:val="clear" w:color="auto" w:fill="FFFFFF"/>
         </w:rPr>
-        <w:t>Se crea la interfaz que se visualiza en la interfaz principal por medio de un iframe, esta contiene los siguientes campos, datos del servicio, código, descripción, cantidad, precio, fecha, estado, y un botón para agregar a un listado de previsualización, en dicho listado por medio de los iconos de acción se podrá editar o eliminar el o los servicios agregados antes que se agreguen al maestro.</w:t>
+        <w:t xml:space="preserve">Se crea la interfaz que se visualiza en la interfaz principal por medio de un </w:t>
+      </w:r>
+      <w:proofErr w:type="spellStart"/>
+      <w:r>
+        <w:rPr>
+          <w:rStyle w:val="Textoennegrita"/>
+          <w:rFonts w:asciiTheme="minorHAnsi" w:hAnsiTheme="minorHAnsi" w:cstheme="minorHAnsi"/>
+          <w:b w:val="0"/>
+          <w:bCs w:val="0"/>
+          <w:color w:val="212121"/>
+          <w:shd w:val="clear" w:color="auto" w:fill="FFFFFF"/>
+        </w:rPr>
+        <w:t>iframe</w:t>
+      </w:r>
+      <w:proofErr w:type="spellEnd"/>
+      <w:r>
+        <w:rPr>
+          <w:rStyle w:val="Textoennegrita"/>
+          <w:rFonts w:asciiTheme="minorHAnsi" w:hAnsiTheme="minorHAnsi" w:cstheme="minorHAnsi"/>
+          <w:b w:val="0"/>
+          <w:bCs w:val="0"/>
+          <w:color w:val="212121"/>
+          <w:shd w:val="clear" w:color="auto" w:fill="FFFFFF"/>
+        </w:rPr>
+        <w:t xml:space="preserve">, esta contiene los siguientes campos, datos del servicio, código, descripción, cantidad, precio, fecha, estado, y un botón para agregar a un listado de </w:t>
+      </w:r>
+      <w:r>
+        <w:rPr>
+          <w:rStyle w:val="Textoennegrita"/>
+          <w:rFonts w:asciiTheme="minorHAnsi" w:hAnsiTheme="minorHAnsi" w:cstheme="minorHAnsi"/>
+          <w:b w:val="0"/>
+          <w:bCs w:val="0"/>
+          <w:color w:val="212121"/>
+          <w:shd w:val="clear" w:color="auto" w:fill="FFFFFF"/>
+        </w:rPr>
+        <w:t>pre visualización</w:t>
+      </w:r>
+      <w:r>
+        <w:rPr>
+          <w:rStyle w:val="Textoennegrita"/>
+          <w:rFonts w:asciiTheme="minorHAnsi" w:hAnsiTheme="minorHAnsi" w:cstheme="minorHAnsi"/>
+          <w:b w:val="0"/>
+          <w:bCs w:val="0"/>
+          <w:color w:val="212121"/>
+          <w:shd w:val="clear" w:color="auto" w:fill="FFFFFF"/>
+        </w:rPr>
+        <w:t>, en dicho listado por medio de los iconos de acción se podrá editar o eliminar el o los servicios agregados antes que se agreguen al maestro.</w:t>
       </w:r>
     </w:p>
     <w:p>
@@ -6269,7 +6868,29 @@
           <w:color w:val="212121"/>
           <w:shd w:val="clear" w:color="auto" w:fill="FFFFFF"/>
         </w:rPr>
-        <w:t>Estas funcionalidades aun no se encuentran activas por temas aun no vistos.</w:t>
+        <w:t xml:space="preserve">Estas funcionalidades </w:t>
+      </w:r>
+      <w:r>
+        <w:rPr>
+          <w:rStyle w:val="Textoennegrita"/>
+          <w:rFonts w:asciiTheme="minorHAnsi" w:hAnsiTheme="minorHAnsi" w:cstheme="minorHAnsi"/>
+          <w:b w:val="0"/>
+          <w:bCs w:val="0"/>
+          <w:color w:val="212121"/>
+          <w:shd w:val="clear" w:color="auto" w:fill="FFFFFF"/>
+        </w:rPr>
+        <w:t>aún</w:t>
+      </w:r>
+      <w:r>
+        <w:rPr>
+          <w:rStyle w:val="Textoennegrita"/>
+          <w:rFonts w:asciiTheme="minorHAnsi" w:hAnsiTheme="minorHAnsi" w:cstheme="minorHAnsi"/>
+          <w:b w:val="0"/>
+          <w:bCs w:val="0"/>
+          <w:color w:val="212121"/>
+          <w:shd w:val="clear" w:color="auto" w:fill="FFFFFF"/>
+        </w:rPr>
+        <w:t xml:space="preserve"> no se encuentran activas por temas aun no vistos.</w:t>
       </w:r>
     </w:p>
     <w:p>
@@ -7088,7 +7709,31 @@
           <w:color w:val="212121"/>
           <w:shd w:val="clear" w:color="auto" w:fill="FFFFFF"/>
         </w:rPr>
-        <w:t>Creación de la tarea en trello.</w:t>
+        <w:t xml:space="preserve">Creación de la tarea en </w:t>
+      </w:r>
+      <w:proofErr w:type="spellStart"/>
+      <w:r>
+        <w:rPr>
+          <w:rStyle w:val="Textoennegrita"/>
+          <w:rFonts w:asciiTheme="minorHAnsi" w:hAnsiTheme="minorHAnsi" w:cstheme="minorHAnsi"/>
+          <w:b w:val="0"/>
+          <w:bCs w:val="0"/>
+          <w:color w:val="212121"/>
+          <w:shd w:val="clear" w:color="auto" w:fill="FFFFFF"/>
+        </w:rPr>
+        <w:t>trello</w:t>
+      </w:r>
+      <w:proofErr w:type="spellEnd"/>
+      <w:r>
+        <w:rPr>
+          <w:rStyle w:val="Textoennegrita"/>
+          <w:rFonts w:asciiTheme="minorHAnsi" w:hAnsiTheme="minorHAnsi" w:cstheme="minorHAnsi"/>
+          <w:b w:val="0"/>
+          <w:bCs w:val="0"/>
+          <w:color w:val="212121"/>
+          <w:shd w:val="clear" w:color="auto" w:fill="FFFFFF"/>
+        </w:rPr>
+        <w:t>.</w:t>
       </w:r>
     </w:p>
     <w:p>
@@ -7119,7 +7764,31 @@
           <w:color w:val="212121"/>
           <w:shd w:val="clear" w:color="auto" w:fill="FFFFFF"/>
         </w:rPr>
-        <w:t>Diseño de la interfaz en Balsamic.</w:t>
+        <w:t xml:space="preserve">Diseño de la interfaz en </w:t>
+      </w:r>
+      <w:proofErr w:type="spellStart"/>
+      <w:r>
+        <w:rPr>
+          <w:rStyle w:val="Textoennegrita"/>
+          <w:rFonts w:asciiTheme="minorHAnsi" w:hAnsiTheme="minorHAnsi" w:cstheme="minorHAnsi"/>
+          <w:b w:val="0"/>
+          <w:bCs w:val="0"/>
+          <w:color w:val="212121"/>
+          <w:shd w:val="clear" w:color="auto" w:fill="FFFFFF"/>
+        </w:rPr>
+        <w:t>Balsamic</w:t>
+      </w:r>
+      <w:proofErr w:type="spellEnd"/>
+      <w:r>
+        <w:rPr>
+          <w:rStyle w:val="Textoennegrita"/>
+          <w:rFonts w:asciiTheme="minorHAnsi" w:hAnsiTheme="minorHAnsi" w:cstheme="minorHAnsi"/>
+          <w:b w:val="0"/>
+          <w:bCs w:val="0"/>
+          <w:color w:val="212121"/>
+          <w:shd w:val="clear" w:color="auto" w:fill="FFFFFF"/>
+        </w:rPr>
+        <w:t>.</w:t>
       </w:r>
     </w:p>
     <w:p>
@@ -7966,7 +8635,31 @@
           <w:color w:val="212121"/>
           <w:shd w:val="clear" w:color="auto" w:fill="FFFFFF"/>
         </w:rPr>
-        <w:t>Función solo visual dado que aun no se ha visto el tema correspondiente.</w:t>
+        <w:t xml:space="preserve">Función solo visual dado que </w:t>
+      </w:r>
+      <w:r>
+        <w:rPr>
+          <w:rStyle w:val="Textoennegrita"/>
+          <w:rFonts w:asciiTheme="minorHAnsi" w:hAnsiTheme="minorHAnsi" w:cstheme="minorHAnsi"/>
+          <w:b w:val="0"/>
+          <w:bCs w:val="0"/>
+          <w:color w:val="212121"/>
+          <w:shd w:val="clear" w:color="auto" w:fill="FFFFFF"/>
+        </w:rPr>
+        <w:t>aún</w:t>
+      </w:r>
+      <w:bookmarkStart w:id="2" w:name="_GoBack"/>
+      <w:bookmarkEnd w:id="2"/>
+      <w:r>
+        <w:rPr>
+          <w:rStyle w:val="Textoennegrita"/>
+          <w:rFonts w:asciiTheme="minorHAnsi" w:hAnsiTheme="minorHAnsi" w:cstheme="minorHAnsi"/>
+          <w:b w:val="0"/>
+          <w:bCs w:val="0"/>
+          <w:color w:val="212121"/>
+          <w:shd w:val="clear" w:color="auto" w:fill="FFFFFF"/>
+        </w:rPr>
+        <w:t xml:space="preserve"> no se ha visto el tema correspondiente.</w:t>
       </w:r>
     </w:p>
     <w:p>
@@ -8583,7 +9276,31 @@
           <w:color w:val="212121"/>
           <w:shd w:val="clear" w:color="auto" w:fill="FFFFFF"/>
         </w:rPr>
-        <w:t>Creación de la tarea en trello.</w:t>
+        <w:t xml:space="preserve">Creación de la tarea en </w:t>
+      </w:r>
+      <w:proofErr w:type="spellStart"/>
+      <w:r>
+        <w:rPr>
+          <w:rStyle w:val="Textoennegrita"/>
+          <w:rFonts w:asciiTheme="minorHAnsi" w:hAnsiTheme="minorHAnsi" w:cstheme="minorHAnsi"/>
+          <w:b w:val="0"/>
+          <w:bCs w:val="0"/>
+          <w:color w:val="212121"/>
+          <w:shd w:val="clear" w:color="auto" w:fill="FFFFFF"/>
+        </w:rPr>
+        <w:t>trello</w:t>
+      </w:r>
+      <w:proofErr w:type="spellEnd"/>
+      <w:r>
+        <w:rPr>
+          <w:rStyle w:val="Textoennegrita"/>
+          <w:rFonts w:asciiTheme="minorHAnsi" w:hAnsiTheme="minorHAnsi" w:cstheme="minorHAnsi"/>
+          <w:b w:val="0"/>
+          <w:bCs w:val="0"/>
+          <w:color w:val="212121"/>
+          <w:shd w:val="clear" w:color="auto" w:fill="FFFFFF"/>
+        </w:rPr>
+        <w:t>.</w:t>
       </w:r>
     </w:p>
     <w:p>
@@ -8615,7 +9332,31 @@
           <w:color w:val="212121"/>
           <w:shd w:val="clear" w:color="auto" w:fill="FFFFFF"/>
         </w:rPr>
-        <w:t>Diseño de la interfaz en Balsamic.</w:t>
+        <w:t xml:space="preserve">Diseño de la interfaz en </w:t>
+      </w:r>
+      <w:proofErr w:type="spellStart"/>
+      <w:r>
+        <w:rPr>
+          <w:rStyle w:val="Textoennegrita"/>
+          <w:rFonts w:asciiTheme="minorHAnsi" w:hAnsiTheme="minorHAnsi" w:cstheme="minorHAnsi"/>
+          <w:b w:val="0"/>
+          <w:bCs w:val="0"/>
+          <w:color w:val="212121"/>
+          <w:shd w:val="clear" w:color="auto" w:fill="FFFFFF"/>
+        </w:rPr>
+        <w:t>Balsamic</w:t>
+      </w:r>
+      <w:proofErr w:type="spellEnd"/>
+      <w:r>
+        <w:rPr>
+          <w:rStyle w:val="Textoennegrita"/>
+          <w:rFonts w:asciiTheme="minorHAnsi" w:hAnsiTheme="minorHAnsi" w:cstheme="minorHAnsi"/>
+          <w:b w:val="0"/>
+          <w:bCs w:val="0"/>
+          <w:color w:val="212121"/>
+          <w:shd w:val="clear" w:color="auto" w:fill="FFFFFF"/>
+        </w:rPr>
+        <w:t>.</w:t>
       </w:r>
     </w:p>
     <w:p>
@@ -9347,7 +10088,31 @@
           <w:shd w:val="clear" w:color="auto" w:fill="FFFFFF"/>
         </w:rPr>
         <w:lastRenderedPageBreak/>
-        <w:t>Esto es solo visual ya que aun no se ven algunos temas.</w:t>
+        <w:t xml:space="preserve">Esto es solo visual ya que </w:t>
+      </w:r>
+      <w:proofErr w:type="spellStart"/>
+      <w:r>
+        <w:rPr>
+          <w:rStyle w:val="Textoennegrita"/>
+          <w:rFonts w:asciiTheme="minorHAnsi" w:hAnsiTheme="minorHAnsi" w:cstheme="minorHAnsi"/>
+          <w:b w:val="0"/>
+          <w:bCs w:val="0"/>
+          <w:color w:val="212121"/>
+          <w:shd w:val="clear" w:color="auto" w:fill="FFFFFF"/>
+        </w:rPr>
+        <w:t>aun</w:t>
+      </w:r>
+      <w:proofErr w:type="spellEnd"/>
+      <w:r>
+        <w:rPr>
+          <w:rStyle w:val="Textoennegrita"/>
+          <w:rFonts w:asciiTheme="minorHAnsi" w:hAnsiTheme="minorHAnsi" w:cstheme="minorHAnsi"/>
+          <w:b w:val="0"/>
+          <w:bCs w:val="0"/>
+          <w:color w:val="212121"/>
+          <w:shd w:val="clear" w:color="auto" w:fill="FFFFFF"/>
+        </w:rPr>
+        <w:t xml:space="preserve"> no se ven algunos temas.</w:t>
       </w:r>
     </w:p>
     <w:p>
@@ -9479,7 +10244,31 @@
           <w:color w:val="212121"/>
           <w:shd w:val="clear" w:color="auto" w:fill="FFFFFF"/>
         </w:rPr>
-        <w:t>Se agrega en la barra de navegación un dropdown en el cual se podrán ver las credenciales del usuario y podrá salir de forma segura de la aplicación.</w:t>
+        <w:t xml:space="preserve">Se agrega en la barra de navegación un </w:t>
+      </w:r>
+      <w:proofErr w:type="spellStart"/>
+      <w:r>
+        <w:rPr>
+          <w:rStyle w:val="Textoennegrita"/>
+          <w:rFonts w:asciiTheme="minorHAnsi" w:hAnsiTheme="minorHAnsi" w:cstheme="minorHAnsi"/>
+          <w:b w:val="0"/>
+          <w:bCs w:val="0"/>
+          <w:color w:val="212121"/>
+          <w:shd w:val="clear" w:color="auto" w:fill="FFFFFF"/>
+        </w:rPr>
+        <w:t>dropdown</w:t>
+      </w:r>
+      <w:proofErr w:type="spellEnd"/>
+      <w:r>
+        <w:rPr>
+          <w:rStyle w:val="Textoennegrita"/>
+          <w:rFonts w:asciiTheme="minorHAnsi" w:hAnsiTheme="minorHAnsi" w:cstheme="minorHAnsi"/>
+          <w:b w:val="0"/>
+          <w:bCs w:val="0"/>
+          <w:color w:val="212121"/>
+          <w:shd w:val="clear" w:color="auto" w:fill="FFFFFF"/>
+        </w:rPr>
+        <w:t xml:space="preserve"> en el cual se podrán ver las credenciales del usuario y podrá salir de forma segura de la aplicación.</w:t>
       </w:r>
     </w:p>
     <w:p>
@@ -9898,7 +10687,7 @@
           <w:szCs w:val="28"/>
         </w:rPr>
       </w:pPr>
-      <w:bookmarkStart w:id="2" w:name="_Toc84005188"/>
+      <w:bookmarkStart w:id="3" w:name="_Toc84005188"/>
       <w:r>
         <w:rPr>
           <w:rFonts w:eastAsia="IBM Plex Sans"/>
@@ -9907,7 +10696,7 @@
         </w:rPr>
         <w:t>LINKS DE LOS REPOSITORIOS</w:t>
       </w:r>
-      <w:bookmarkEnd w:id="2"/>
+      <w:bookmarkEnd w:id="3"/>
     </w:p>
     <w:p>
       <w:pPr>
@@ -9938,7 +10727,27 @@
           <w:sz w:val="24"/>
           <w:szCs w:val="24"/>
         </w:rPr>
-        <w:t>Para asignación y seguimiento de tareas se tiene el link de trello:</w:t>
+        <w:t xml:space="preserve">Para asignación y seguimiento de tareas se tiene el link de </w:t>
+      </w:r>
+      <w:proofErr w:type="spellStart"/>
+      <w:r>
+        <w:rPr>
+          <w:rFonts w:eastAsia="IBM Plex Sans" w:cstheme="minorHAnsi"/>
+          <w:color w:val="212121"/>
+          <w:sz w:val="24"/>
+          <w:szCs w:val="24"/>
+        </w:rPr>
+        <w:t>trello</w:t>
+      </w:r>
+      <w:proofErr w:type="spellEnd"/>
+      <w:r>
+        <w:rPr>
+          <w:rFonts w:eastAsia="IBM Plex Sans" w:cstheme="minorHAnsi"/>
+          <w:color w:val="212121"/>
+          <w:sz w:val="24"/>
+          <w:szCs w:val="24"/>
+        </w:rPr>
+        <w:t>:</w:t>
       </w:r>
     </w:p>
     <w:p>
@@ -9983,6 +10792,7 @@
       <w:r>
         <w:rPr>
           <w:noProof/>
+          <w:lang w:val="es-CO" w:eastAsia="es-CO"/>
         </w:rPr>
         <w:drawing>
           <wp:inline distT="0" distB="0" distL="0" distR="0" wp14:anchorId="65742969" wp14:editId="35896B1D">
@@ -10089,7 +10899,27 @@
           <w:szCs w:val="24"/>
           <w:lang w:val="en-US"/>
         </w:rPr>
-        <w:t>La URL es:</w:t>
+        <w:t xml:space="preserve">La URL </w:t>
+      </w:r>
+      <w:proofErr w:type="spellStart"/>
+      <w:r>
+        <w:rPr>
+          <w:rFonts w:cstheme="minorHAnsi"/>
+          <w:sz w:val="24"/>
+          <w:szCs w:val="24"/>
+          <w:lang w:val="en-US"/>
+        </w:rPr>
+        <w:t>es</w:t>
+      </w:r>
+      <w:proofErr w:type="spellEnd"/>
+      <w:r>
+        <w:rPr>
+          <w:rFonts w:cstheme="minorHAnsi"/>
+          <w:sz w:val="24"/>
+          <w:szCs w:val="24"/>
+          <w:lang w:val="en-US"/>
+        </w:rPr>
+        <w:t>:</w:t>
       </w:r>
       <w:r>
         <w:rPr>
@@ -10142,6 +10972,7 @@
       <w:r>
         <w:rPr>
           <w:noProof/>
+          <w:lang w:val="es-CO" w:eastAsia="es-CO"/>
         </w:rPr>
         <w:drawing>
           <wp:inline distT="0" distB="0" distL="0" distR="0" wp14:anchorId="2855CCDF" wp14:editId="0D4B4FD9">
@@ -10243,7 +11074,7 @@
 </file>
 
 <file path=word/endnotes.xml><?xml version="1.0" encoding="utf-8"?>
-<w:endnotes xmlns:wpc="http://schemas.microsoft.com/office/word/2010/wordprocessingCanvas" xmlns:cx="http://schemas.microsoft.com/office/drawing/2014/chartex" xmlns:cx1="http://schemas.microsoft.com/office/drawing/2015/9/8/chartex" xmlns:cx2="http://schemas.microsoft.com/office/drawing/2015/10/21/chartex" xmlns:cx3="http://schemas.microsoft.com/office/drawing/2016/5/9/chartex" xmlns:cx4="http://schemas.microsoft.com/office/drawing/2016/5/10/chartex" xmlns:cx5="http://schemas.microsoft.com/office/drawing/2016/5/11/chartex" xmlns:cx6="http://schemas.microsoft.com/office/drawing/2016/5/12/chartex" xmlns:cx7="http://schemas.microsoft.com/office/drawing/2016/5/13/chartex" xmlns:cx8="http://schemas.microsoft.com/office/drawing/2016/5/14/chartex" xmlns:mc="http://schemas.openxmlformats.org/markup-compatibility/2006" xmlns:aink="http://schemas.microsoft.com/office/drawing/2016/ink" xmlns:am3d="http://schemas.microsoft.com/office/drawing/2017/model3d" xmlns:o="urn:schemas-microsoft-com:office:office" xmlns:r="http://schemas.openxmlformats.org/officeDocument/2006/relationships" xmlns:m="http://schemas.openxmlformats.org/officeDocument/2006/math" xmlns:v="urn:schemas-microsoft-com:vml" xmlns:wp14="http://schemas.microsoft.com/office/word/2010/wordprocessingDrawing" xmlns:wp="http://schemas.openxmlformats.org/drawingml/2006/wordprocessingDrawing" xmlns:w10="urn:schemas-microsoft-com:office:word" xmlns:w="http://schemas.openxmlformats.org/wordprocessingml/2006/main" xmlns:w14="http://schemas.microsoft.com/office/word/2010/wordml" xmlns:w15="http://schemas.microsoft.com/office/word/2012/wordml" xmlns:w16cex="http://schemas.microsoft.com/office/word/2018/wordml/cex" xmlns:w16cid="http://schemas.microsoft.com/office/word/2016/wordml/cid" xmlns:w16="http://schemas.microsoft.com/office/word/2018/wordml" xmlns:w16sdtdh="http://schemas.microsoft.com/office/word/2020/wordml/sdtdatahash" xmlns:w16se="http://schemas.microsoft.com/office/word/2015/wordml/symex" xmlns:wpg="http://schemas.microsoft.com/office/word/2010/wordprocessingGroup" xmlns:wpi="http://schemas.microsoft.com/office/word/2010/wordprocessingInk" xmlns:wne="http://schemas.microsoft.com/office/word/2006/wordml" xmlns:wps="http://schemas.microsoft.com/office/word/2010/wordprocessingShape" mc:Ignorable="w14 w15 w16se w16cid w16 w16cex w16sdtdh wp14">
+<w:endnotes xmlns:wpc="http://schemas.microsoft.com/office/word/2010/wordprocessingCanvas" xmlns:cx="http://schemas.microsoft.com/office/drawing/2014/chartex" xmlns:cx1="http://schemas.microsoft.com/office/drawing/2015/9/8/chartex" xmlns:mc="http://schemas.openxmlformats.org/markup-compatibility/2006" xmlns:o="urn:schemas-microsoft-com:office:office" xmlns:r="http://schemas.openxmlformats.org/officeDocument/2006/relationships" xmlns:m="http://schemas.openxmlformats.org/officeDocument/2006/math" xmlns:v="urn:schemas-microsoft-com:vml" xmlns:wp14="http://schemas.microsoft.com/office/word/2010/wordprocessingDrawing" xmlns:wp="http://schemas.openxmlformats.org/drawingml/2006/wordprocessingDrawing" xmlns:w10="urn:schemas-microsoft-com:office:word" xmlns:w="http://schemas.openxmlformats.org/wordprocessingml/2006/main" xmlns:w14="http://schemas.microsoft.com/office/word/2010/wordml" xmlns:w15="http://schemas.microsoft.com/office/word/2012/wordml" xmlns:w16se="http://schemas.microsoft.com/office/word/2015/wordml/symex" xmlns:wpg="http://schemas.microsoft.com/office/word/2010/wordprocessingGroup" xmlns:wpi="http://schemas.microsoft.com/office/word/2010/wordprocessingInk" xmlns:wne="http://schemas.microsoft.com/office/word/2006/wordml" xmlns:wps="http://schemas.microsoft.com/office/word/2010/wordprocessingShape" mc:Ignorable="w14 w15 w16se wp14">
   <w:endnote w:type="separator" w:id="-1">
     <w:p>
       <w:pPr>
@@ -10268,7 +11099,7 @@
 </file>
 
 <file path=word/footer1.xml><?xml version="1.0" encoding="utf-8"?>
-<w:ftr xmlns:wpc="http://schemas.microsoft.com/office/word/2010/wordprocessingCanvas" xmlns:cx="http://schemas.microsoft.com/office/drawing/2014/chartex" xmlns:cx1="http://schemas.microsoft.com/office/drawing/2015/9/8/chartex" xmlns:cx2="http://schemas.microsoft.com/office/drawing/2015/10/21/chartex" xmlns:cx3="http://schemas.microsoft.com/office/drawing/2016/5/9/chartex" xmlns:cx4="http://schemas.microsoft.com/office/drawing/2016/5/10/chartex" xmlns:cx5="http://schemas.microsoft.com/office/drawing/2016/5/11/chartex" xmlns:cx6="http://schemas.microsoft.com/office/drawing/2016/5/12/chartex" xmlns:cx7="http://schemas.microsoft.com/office/drawing/2016/5/13/chartex" xmlns:cx8="http://schemas.microsoft.com/office/drawing/2016/5/14/chartex" xmlns:mc="http://schemas.openxmlformats.org/markup-compatibility/2006" xmlns:aink="http://schemas.microsoft.com/office/drawing/2016/ink" xmlns:am3d="http://schemas.microsoft.com/office/drawing/2017/model3d" xmlns:o="urn:schemas-microsoft-com:office:office" xmlns:r="http://schemas.openxmlformats.org/officeDocument/2006/relationships" xmlns:m="http://schemas.openxmlformats.org/officeDocument/2006/math" xmlns:v="urn:schemas-microsoft-com:vml" xmlns:wp14="http://schemas.microsoft.com/office/word/2010/wordprocessingDrawing" xmlns:wp="http://schemas.openxmlformats.org/drawingml/2006/wordprocessingDrawing" xmlns:w10="urn:schemas-microsoft-com:office:word" xmlns:w="http://schemas.openxmlformats.org/wordprocessingml/2006/main" xmlns:w14="http://schemas.microsoft.com/office/word/2010/wordml" xmlns:w15="http://schemas.microsoft.com/office/word/2012/wordml" xmlns:w16cex="http://schemas.microsoft.com/office/word/2018/wordml/cex" xmlns:w16cid="http://schemas.microsoft.com/office/word/2016/wordml/cid" xmlns:w16="http://schemas.microsoft.com/office/word/2018/wordml" xmlns:w16sdtdh="http://schemas.microsoft.com/office/word/2020/wordml/sdtdatahash" xmlns:w16se="http://schemas.microsoft.com/office/word/2015/wordml/symex" xmlns:wpg="http://schemas.microsoft.com/office/word/2010/wordprocessingGroup" xmlns:wpi="http://schemas.microsoft.com/office/word/2010/wordprocessingInk" xmlns:wne="http://schemas.microsoft.com/office/word/2006/wordml" xmlns:wps="http://schemas.microsoft.com/office/word/2010/wordprocessingShape" mc:Ignorable="w14 w15 w16se w16cid w16 w16cex w16sdtdh wp14">
+<w:ftr xmlns:wpc="http://schemas.microsoft.com/office/word/2010/wordprocessingCanvas" xmlns:cx="http://schemas.microsoft.com/office/drawing/2014/chartex" xmlns:cx1="http://schemas.microsoft.com/office/drawing/2015/9/8/chartex" xmlns:mc="http://schemas.openxmlformats.org/markup-compatibility/2006" xmlns:o="urn:schemas-microsoft-com:office:office" xmlns:r="http://schemas.openxmlformats.org/officeDocument/2006/relationships" xmlns:m="http://schemas.openxmlformats.org/officeDocument/2006/math" xmlns:v="urn:schemas-microsoft-com:vml" xmlns:wp14="http://schemas.microsoft.com/office/word/2010/wordprocessingDrawing" xmlns:wp="http://schemas.openxmlformats.org/drawingml/2006/wordprocessingDrawing" xmlns:w10="urn:schemas-microsoft-com:office:word" xmlns:w="http://schemas.openxmlformats.org/wordprocessingml/2006/main" xmlns:w14="http://schemas.microsoft.com/office/word/2010/wordml" xmlns:w15="http://schemas.microsoft.com/office/word/2012/wordml" xmlns:w16se="http://schemas.microsoft.com/office/word/2015/wordml/symex" xmlns:wpg="http://schemas.microsoft.com/office/word/2010/wordprocessingGroup" xmlns:wpi="http://schemas.microsoft.com/office/word/2010/wordprocessingInk" xmlns:wne="http://schemas.microsoft.com/office/word/2006/wordml" xmlns:wps="http://schemas.microsoft.com/office/word/2010/wordprocessingShape" mc:Ignorable="w14 w15 w16se wp14">
   <w:sdt>
     <w:sdtPr>
       <w:id w:val="1154641303"/>
@@ -10294,7 +11125,10 @@
           <w:fldChar w:fldCharType="separate"/>
         </w:r>
         <w:r>
-          <w:t>2</w:t>
+          <w:rPr>
+            <w:noProof/>
+          </w:rPr>
+          <w:t>20</w:t>
         </w:r>
         <w:r>
           <w:fldChar w:fldCharType="end"/>
@@ -10311,7 +11145,7 @@
 </file>
 
 <file path=word/footnotes.xml><?xml version="1.0" encoding="utf-8"?>
-<w:footnotes xmlns:wpc="http://schemas.microsoft.com/office/word/2010/wordprocessingCanvas" xmlns:cx="http://schemas.microsoft.com/office/drawing/2014/chartex" xmlns:cx1="http://schemas.microsoft.com/office/drawing/2015/9/8/chartex" xmlns:cx2="http://schemas.microsoft.com/office/drawing/2015/10/21/chartex" xmlns:cx3="http://schemas.microsoft.com/office/drawing/2016/5/9/chartex" xmlns:cx4="http://schemas.microsoft.com/office/drawing/2016/5/10/chartex" xmlns:cx5="http://schemas.microsoft.com/office/drawing/2016/5/11/chartex" xmlns:cx6="http://schemas.microsoft.com/office/drawing/2016/5/12/chartex" xmlns:cx7="http://schemas.microsoft.com/office/drawing/2016/5/13/chartex" xmlns:cx8="http://schemas.microsoft.com/office/drawing/2016/5/14/chartex" xmlns:mc="http://schemas.openxmlformats.org/markup-compatibility/2006" xmlns:aink="http://schemas.microsoft.com/office/drawing/2016/ink" xmlns:am3d="http://schemas.microsoft.com/office/drawing/2017/model3d" xmlns:o="urn:schemas-microsoft-com:office:office" xmlns:r="http://schemas.openxmlformats.org/officeDocument/2006/relationships" xmlns:m="http://schemas.openxmlformats.org/officeDocument/2006/math" xmlns:v="urn:schemas-microsoft-com:vml" xmlns:wp14="http://schemas.microsoft.com/office/word/2010/wordprocessingDrawing" xmlns:wp="http://schemas.openxmlformats.org/drawingml/2006/wordprocessingDrawing" xmlns:w10="urn:schemas-microsoft-com:office:word" xmlns:w="http://schemas.openxmlformats.org/wordprocessingml/2006/main" xmlns:w14="http://schemas.microsoft.com/office/word/2010/wordml" xmlns:w15="http://schemas.microsoft.com/office/word/2012/wordml" xmlns:w16cex="http://schemas.microsoft.com/office/word/2018/wordml/cex" xmlns:w16cid="http://schemas.microsoft.com/office/word/2016/wordml/cid" xmlns:w16="http://schemas.microsoft.com/office/word/2018/wordml" xmlns:w16sdtdh="http://schemas.microsoft.com/office/word/2020/wordml/sdtdatahash" xmlns:w16se="http://schemas.microsoft.com/office/word/2015/wordml/symex" xmlns:wpg="http://schemas.microsoft.com/office/word/2010/wordprocessingGroup" xmlns:wpi="http://schemas.microsoft.com/office/word/2010/wordprocessingInk" xmlns:wne="http://schemas.microsoft.com/office/word/2006/wordml" xmlns:wps="http://schemas.microsoft.com/office/word/2010/wordprocessingShape" mc:Ignorable="w14 w15 w16se w16cid w16 w16cex w16sdtdh wp14">
+<w:footnotes xmlns:wpc="http://schemas.microsoft.com/office/word/2010/wordprocessingCanvas" xmlns:cx="http://schemas.microsoft.com/office/drawing/2014/chartex" xmlns:cx1="http://schemas.microsoft.com/office/drawing/2015/9/8/chartex" xmlns:mc="http://schemas.openxmlformats.org/markup-compatibility/2006" xmlns:o="urn:schemas-microsoft-com:office:office" xmlns:r="http://schemas.openxmlformats.org/officeDocument/2006/relationships" xmlns:m="http://schemas.openxmlformats.org/officeDocument/2006/math" xmlns:v="urn:schemas-microsoft-com:vml" xmlns:wp14="http://schemas.microsoft.com/office/word/2010/wordprocessingDrawing" xmlns:wp="http://schemas.openxmlformats.org/drawingml/2006/wordprocessingDrawing" xmlns:w10="urn:schemas-microsoft-com:office:word" xmlns:w="http://schemas.openxmlformats.org/wordprocessingml/2006/main" xmlns:w14="http://schemas.microsoft.com/office/word/2010/wordml" xmlns:w15="http://schemas.microsoft.com/office/word/2012/wordml" xmlns:w16se="http://schemas.microsoft.com/office/word/2015/wordml/symex" xmlns:wpg="http://schemas.microsoft.com/office/word/2010/wordprocessingGroup" xmlns:wpi="http://schemas.microsoft.com/office/word/2010/wordprocessingInk" xmlns:wne="http://schemas.microsoft.com/office/word/2006/wordml" xmlns:wps="http://schemas.microsoft.com/office/word/2010/wordprocessingShape" mc:Ignorable="w14 w15 w16se wp14">
   <w:footnote w:type="separator" w:id="-1">
     <w:p>
       <w:pPr>
@@ -10336,7 +11170,7 @@
 </file>
 
 <file path=word/numbering.xml><?xml version="1.0" encoding="utf-8"?>
-<w:numbering xmlns:wpc="http://schemas.microsoft.com/office/word/2010/wordprocessingCanvas" xmlns:cx="http://schemas.microsoft.com/office/drawing/2014/chartex" xmlns:cx1="http://schemas.microsoft.com/office/drawing/2015/9/8/chartex" xmlns:cx2="http://schemas.microsoft.com/office/drawing/2015/10/21/chartex" xmlns:cx3="http://schemas.microsoft.com/office/drawing/2016/5/9/chartex" xmlns:cx4="http://schemas.microsoft.com/office/drawing/2016/5/10/chartex" xmlns:cx5="http://schemas.microsoft.com/office/drawing/2016/5/11/chartex" xmlns:cx6="http://schemas.microsoft.com/office/drawing/2016/5/12/chartex" xmlns:cx7="http://schemas.microsoft.com/office/drawing/2016/5/13/chartex" xmlns:cx8="http://schemas.microsoft.com/office/drawing/2016/5/14/chartex" xmlns:mc="http://schemas.openxmlformats.org/markup-compatibility/2006" xmlns:aink="http://schemas.microsoft.com/office/drawing/2016/ink" xmlns:am3d="http://schemas.microsoft.com/office/drawing/2017/model3d" xmlns:o="urn:schemas-microsoft-com:office:office" xmlns:r="http://schemas.openxmlformats.org/officeDocument/2006/relationships" xmlns:m="http://schemas.openxmlformats.org/officeDocument/2006/math" xmlns:v="urn:schemas-microsoft-com:vml" xmlns:wp14="http://schemas.microsoft.com/office/word/2010/wordprocessingDrawing" xmlns:wp="http://schemas.openxmlformats.org/drawingml/2006/wordprocessingDrawing" xmlns:w10="urn:schemas-microsoft-com:office:word" xmlns:w="http://schemas.openxmlformats.org/wordprocessingml/2006/main" xmlns:w14="http://schemas.microsoft.com/office/word/2010/wordml" xmlns:w15="http://schemas.microsoft.com/office/word/2012/wordml" xmlns:w16cex="http://schemas.microsoft.com/office/word/2018/wordml/cex" xmlns:w16cid="http://schemas.microsoft.com/office/word/2016/wordml/cid" xmlns:w16="http://schemas.microsoft.com/office/word/2018/wordml" xmlns:w16sdtdh="http://schemas.microsoft.com/office/word/2020/wordml/sdtdatahash" xmlns:w16se="http://schemas.microsoft.com/office/word/2015/wordml/symex" xmlns:wpg="http://schemas.microsoft.com/office/word/2010/wordprocessingGroup" xmlns:wpi="http://schemas.microsoft.com/office/word/2010/wordprocessingInk" xmlns:wne="http://schemas.microsoft.com/office/word/2006/wordml" xmlns:wps="http://schemas.microsoft.com/office/word/2010/wordprocessingShape" mc:Ignorable="w14 w15 w16se w16cid w16 w16cex w16sdtdh wp14">
+<w:numbering xmlns:wpc="http://schemas.microsoft.com/office/word/2010/wordprocessingCanvas" xmlns:cx="http://schemas.microsoft.com/office/drawing/2014/chartex" xmlns:cx1="http://schemas.microsoft.com/office/drawing/2015/9/8/chartex" xmlns:mc="http://schemas.openxmlformats.org/markup-compatibility/2006" xmlns:o="urn:schemas-microsoft-com:office:office" xmlns:r="http://schemas.openxmlformats.org/officeDocument/2006/relationships" xmlns:m="http://schemas.openxmlformats.org/officeDocument/2006/math" xmlns:v="urn:schemas-microsoft-com:vml" xmlns:wp14="http://schemas.microsoft.com/office/word/2010/wordprocessingDrawing" xmlns:wp="http://schemas.openxmlformats.org/drawingml/2006/wordprocessingDrawing" xmlns:w10="urn:schemas-microsoft-com:office:word" xmlns:w="http://schemas.openxmlformats.org/wordprocessingml/2006/main" xmlns:w14="http://schemas.microsoft.com/office/word/2010/wordml" xmlns:w15="http://schemas.microsoft.com/office/word/2012/wordml" xmlns:w16se="http://schemas.microsoft.com/office/word/2015/wordml/symex" xmlns:wpg="http://schemas.microsoft.com/office/word/2010/wordprocessingGroup" xmlns:wpi="http://schemas.microsoft.com/office/word/2010/wordprocessingInk" xmlns:wne="http://schemas.microsoft.com/office/word/2006/wordml" xmlns:wps="http://schemas.microsoft.com/office/word/2010/wordprocessingShape" mc:Ignorable="w14 w15 w16se wp14">
   <w:abstractNum w:abstractNumId="0" w15:restartNumberingAfterBreak="0">
     <w:nsid w:val="04D9207D"/>
     <w:multiLevelType w:val="hybridMultilevel"/>
@@ -11967,7 +12801,7 @@
 </file>
 
 <file path=word/styles.xml><?xml version="1.0" encoding="utf-8"?>
-<w:styles xmlns:mc="http://schemas.openxmlformats.org/markup-compatibility/2006" xmlns:r="http://schemas.openxmlformats.org/officeDocument/2006/relationships" xmlns:w="http://schemas.openxmlformats.org/wordprocessingml/2006/main" xmlns:w14="http://schemas.microsoft.com/office/word/2010/wordml" xmlns:w15="http://schemas.microsoft.com/office/word/2012/wordml" xmlns:w16cex="http://schemas.microsoft.com/office/word/2018/wordml/cex" xmlns:w16cid="http://schemas.microsoft.com/office/word/2016/wordml/cid" xmlns:w16="http://schemas.microsoft.com/office/word/2018/wordml" xmlns:w16sdtdh="http://schemas.microsoft.com/office/word/2020/wordml/sdtdatahash" xmlns:w16se="http://schemas.microsoft.com/office/word/2015/wordml/symex" mc:Ignorable="w14 w15 w16se w16cid w16 w16cex w16sdtdh">
+<w:styles xmlns:mc="http://schemas.openxmlformats.org/markup-compatibility/2006" xmlns:r="http://schemas.openxmlformats.org/officeDocument/2006/relationships" xmlns:w="http://schemas.openxmlformats.org/wordprocessingml/2006/main" xmlns:w14="http://schemas.microsoft.com/office/word/2010/wordml" xmlns:w15="http://schemas.microsoft.com/office/word/2012/wordml" xmlns:w16se="http://schemas.microsoft.com/office/word/2015/wordml/symex" mc:Ignorable="w14 w15 w16se">
   <w:docDefaults>
     <w:rPrDefault>
       <w:rPr>
@@ -11983,7 +12817,7 @@
       </w:pPr>
     </w:pPrDefault>
   </w:docDefaults>
-  <w:latentStyles w:defLockedState="0" w:defUIPriority="99" w:defSemiHidden="0" w:defUnhideWhenUsed="0" w:defQFormat="0" w:count="376">
+  <w:latentStyles w:defLockedState="0" w:defUIPriority="99" w:defSemiHidden="0" w:defUnhideWhenUsed="0" w:defQFormat="0" w:count="371">
     <w:lsdException w:name="Normal" w:uiPriority="0" w:qFormat="1"/>
     <w:lsdException w:name="heading 1" w:uiPriority="9" w:qFormat="1"/>
     <w:lsdException w:name="heading 2" w:semiHidden="1" w:uiPriority="9" w:unhideWhenUsed="1" w:qFormat="1"/>
@@ -12355,11 +13189,6 @@
     <w:lsdException w:name="List Table 5 Dark Accent 6" w:uiPriority="50"/>
     <w:lsdException w:name="List Table 6 Colorful Accent 6" w:uiPriority="51"/>
     <w:lsdException w:name="List Table 7 Colorful Accent 6" w:uiPriority="52"/>
-    <w:lsdException w:name="Mention" w:semiHidden="1" w:unhideWhenUsed="1"/>
-    <w:lsdException w:name="Smart Hyperlink" w:semiHidden="1" w:unhideWhenUsed="1"/>
-    <w:lsdException w:name="Hashtag" w:semiHidden="1" w:unhideWhenUsed="1"/>
-    <w:lsdException w:name="Unresolved Mention" w:semiHidden="1" w:unhideWhenUsed="1"/>
-    <w:lsdException w:name="Smart Link" w:semiHidden="1" w:unhideWhenUsed="1"/>
   </w:latentStyles>
   <w:style w:type="paragraph" w:default="1" w:styleId="Normal">
     <w:name w:val="Normal"/>
@@ -12473,7 +13302,7 @@
       <w:u w:val="single"/>
     </w:rPr>
   </w:style>
-  <w:style w:type="character" w:styleId="Mencinsinresolver">
+  <w:style w:type="character" w:customStyle="1" w:styleId="UnresolvedMention">
     <w:name w:val="Unresolved Mention"/>
     <w:basedOn w:val="Fuentedeprrafopredeter"/>
     <w:uiPriority w:val="99"/>
@@ -12903,7 +13732,7 @@
 </file>
 
 <file path=customXml/itemProps1.xml><?xml version="1.0" encoding="utf-8"?>
-<ds:datastoreItem xmlns:ds="http://schemas.openxmlformats.org/officeDocument/2006/customXml" ds:itemID="{227FC538-E58F-4943-994C-C66F646BEA2B}">
+<ds:datastoreItem xmlns:ds="http://schemas.openxmlformats.org/officeDocument/2006/customXml" ds:itemID="{FC0F87FC-57C5-47AE-9017-20F5D9DE70FC}">
   <ds:schemaRefs>
     <ds:schemaRef ds:uri="http://schemas.openxmlformats.org/officeDocument/2006/bibliography"/>
   </ds:schemaRefs>

</xml_diff>